<commit_message>
committed by Dolma Tsering Sherpa on april 29 7:27 am
</commit_message>
<xml_diff>
--- a/demo.docx
+++ b/demo.docx
@@ -2,7 +2,93 @@
 <file path=word/document.xml><?xml version="1.0" encoding="utf-8"?>
 <w:document xmlns:wpc="http://schemas.microsoft.com/office/word/2010/wordprocessingCanvas" xmlns:cx="http://schemas.microsoft.com/office/drawing/2014/chartex" xmlns:cx1="http://schemas.microsoft.com/office/drawing/2015/9/8/chartex" xmlns:cx2="http://schemas.microsoft.com/office/drawing/2015/10/21/chartex" xmlns:cx3="http://schemas.microsoft.com/office/drawing/2016/5/9/chartex" xmlns:cx4="http://schemas.microsoft.com/office/drawing/2016/5/10/chartex" xmlns:cx5="http://schemas.microsoft.com/office/drawing/2016/5/11/chartex" xmlns:cx6="http://schemas.microsoft.com/office/drawing/2016/5/12/chartex" xmlns:cx7="http://schemas.microsoft.com/office/drawing/2016/5/13/chartex" xmlns:cx8="http://schemas.microsoft.com/office/drawing/2016/5/14/chartex" xmlns:mc="http://schemas.openxmlformats.org/markup-compatibility/2006" xmlns:aink="http://schemas.microsoft.com/office/drawing/2016/ink" xmlns:am3d="http://schemas.microsoft.com/office/drawing/2017/model3d" xmlns:o="urn:schemas-microsoft-com:office:office" xmlns:oel="http://schemas.microsoft.com/office/2019/extlst" xmlns:r="http://schemas.openxmlformats.org/officeDocument/2006/relationships" xmlns:m="http://schemas.openxmlformats.org/officeDocument/2006/math" xmlns:v="urn:schemas-microsoft-com:vml" xmlns:wp14="http://schemas.microsoft.com/office/word/2010/wordprocessingDrawing" xmlns:wp="http://schemas.openxmlformats.org/drawingml/2006/wordprocessingDrawing" xmlns:w10="urn:schemas-microsoft-com:office:word" xmlns:w="http://schemas.openxmlformats.org/wordprocessingml/2006/main" xmlns:w14="http://schemas.microsoft.com/office/word/2010/wordml" xmlns:w15="http://schemas.microsoft.com/office/word/2012/wordml" xmlns:w16cex="http://schemas.microsoft.com/office/word/2018/wordml/cex" xmlns:w16cid="http://schemas.microsoft.com/office/word/2016/wordml/cid" xmlns:w16="http://schemas.microsoft.com/office/word/2018/wordml" xmlns:w16du="http://schemas.microsoft.com/office/word/2023/wordml/word16du" xmlns:w16sdtdh="http://schemas.microsoft.com/office/word/2020/wordml/sdtdatahash" xmlns:w16sdtfl="http://schemas.microsoft.com/office/word/2024/wordml/sdtformatlock" xmlns:w16se="http://schemas.microsoft.com/office/word/2015/wordml/symex" xmlns:wpg="http://schemas.microsoft.com/office/word/2010/wordprocessingGroup" xmlns:wpi="http://schemas.microsoft.com/office/word/2010/wordprocessingInk" xmlns:wne="http://schemas.microsoft.com/office/word/2006/wordml" xmlns:wps="http://schemas.microsoft.com/office/word/2010/wordprocessingShape" mc:Ignorable="w14 w15 w16se w16cid w16 w16cex w16sdtdh w16sdtfl w16du wp14">
   <w:body>
-    <w:p/>
+    <w:p>
+      <w:pPr>
+        <w:rPr>
+          <w:lang w:val="en-US"/>
+        </w:rPr>
+      </w:pPr>
+      <w:r>
+        <w:rPr>
+          <w:lang w:val="en-US"/>
+        </w:rPr>
+        <w:t xml:space="preserve">Basic </w:t>
+      </w:r>
+      <w:proofErr w:type="spellStart"/>
+      <w:r>
+        <w:rPr>
+          <w:lang w:val="en-US"/>
+        </w:rPr>
+        <w:t>ccode</w:t>
+      </w:r>
+      <w:proofErr w:type="spellEnd"/>
+    </w:p>
+    <w:p>
+      <w:pPr>
+        <w:rPr>
+          <w:lang w:val="en-US"/>
+        </w:rPr>
+      </w:pPr>
+      <w:r>
+        <w:rPr>
+          <w:lang w:val="en-US"/>
+        </w:rPr>
+        <w:t xml:space="preserve">Int </w:t>
+      </w:r>
+      <w:proofErr w:type="gramStart"/>
+      <w:r>
+        <w:rPr>
+          <w:lang w:val="en-US"/>
+        </w:rPr>
+        <w:t>main(</w:t>
+      </w:r>
+      <w:proofErr w:type="gramEnd"/>
+      <w:r>
+        <w:rPr>
+          <w:lang w:val="en-US"/>
+        </w:rPr>
+        <w:t>)</w:t>
+      </w:r>
+    </w:p>
+    <w:p>
+      <w:pPr>
+        <w:rPr>
+          <w:lang w:val="en-US"/>
+        </w:rPr>
+      </w:pPr>
+      <w:r>
+        <w:rPr>
+          <w:lang w:val="en-US"/>
+        </w:rPr>
+        <w:t xml:space="preserve">{ </w:t>
+      </w:r>
+    </w:p>
+    <w:p>
+      <w:pPr>
+        <w:rPr>
+          <w:lang w:val="en-US"/>
+        </w:rPr>
+      </w:pPr>
+      <w:r>
+        <w:rPr>
+          <w:lang w:val="en-US"/>
+        </w:rPr>
+        <w:t>Return 0;</w:t>
+      </w:r>
+    </w:p>
+    <w:p>
+      <w:pPr>
+        <w:rPr>
+          <w:lang w:val="en-US"/>
+        </w:rPr>
+      </w:pPr>
+      <w:r>
+        <w:rPr>
+          <w:lang w:val="en-US"/>
+        </w:rPr>
+        <w:t>}</w:t>
+      </w:r>
+    </w:p>
     <w:sectPr>
       <w:pgSz w:w="12240" w:h="15840"/>
       <w:pgMar w:top="1440" w:right="1440" w:bottom="1440" w:left="1440" w:header="708" w:footer="708" w:gutter="0"/>

</xml_diff>